<commit_message>
Added more ideas and mechanics to gamedocs
</commit_message>
<xml_diff>
--- a/Game Docs/Mechanics.docx
+++ b/Game Docs/Mechanics.docx
@@ -15,6 +15,114 @@
         <w:pStyle w:val="NoSpacing"/>
       </w:pPr>
       <w:r>
+        <w:t xml:space="preserve">The important thing to remember is this should play similar to Civilization.  You’ve got your hero unit out doing things, but you can also command your minions to do things too.  I don’t yet know if this game should allow you to control minions directly or if you should just order </w:t>
+      </w:r>
+      <w:proofErr w:type="gramStart"/>
+      <w:r>
+        <w:t>them</w:t>
+      </w:r>
+      <w:proofErr w:type="gramEnd"/>
+      <w:r>
+        <w:t xml:space="preserve"> to do things and they’ll do them to the best of their ability.</w:t>
+      </w:r>
+      <w:r>
+        <w:t xml:space="preserve">  If the game is like </w:t>
+      </w:r>
+      <w:proofErr w:type="spellStart"/>
+      <w:r>
+        <w:t>Civ</w:t>
+      </w:r>
+      <w:proofErr w:type="spellEnd"/>
+      <w:r>
+        <w:t>, then you’d control each minion directly.  If this is the case, there should be a limit on directly controllable minions and maybe others you control indirectly.</w:t>
+      </w:r>
+    </w:p>
+    <w:p>
+      <w:pPr>
+        <w:pStyle w:val="NoSpacing"/>
+      </w:pPr>
+    </w:p>
+    <w:p>
+      <w:pPr>
+        <w:pStyle w:val="NoSpacing"/>
+      </w:pPr>
+      <w:r>
+        <w:t>Oh!  Maybe tie this into your blood powers?  You can control a human for a certain amount of blood, but they’ll act on their own.  Familiars are made from humans and have higher stats, but they continue to act on their own.  You can make a vampire that you directly control?  Or you can spend some points to directly control a human or familiar for a night?  I think there can be certain layers to this.</w:t>
+      </w:r>
+      <w:r>
+        <w:t xml:space="preserve">  Some minions aren’t directly controlled, but others are.</w:t>
+      </w:r>
+    </w:p>
+    <w:p>
+      <w:pPr>
+        <w:pStyle w:val="NoSpacing"/>
+      </w:pPr>
+    </w:p>
+    <w:p>
+      <w:pPr>
+        <w:pStyle w:val="NoSpacing"/>
+      </w:pPr>
+      <w:r>
+        <w:t xml:space="preserve">Hmmm, I’ll need to think how this works in the context of actions per night.  Would directly controlled actions become a series of </w:t>
+      </w:r>
+      <w:proofErr w:type="spellStart"/>
+      <w:r>
+        <w:t>minigames</w:t>
+      </w:r>
+      <w:proofErr w:type="spellEnd"/>
+      <w:r>
+        <w:t xml:space="preserve"> or missions?  You assign your directly controlled resources to perform particular missions, </w:t>
+      </w:r>
+      <w:proofErr w:type="gramStart"/>
+      <w:r>
+        <w:t>then</w:t>
+      </w:r>
+      <w:proofErr w:type="gramEnd"/>
+      <w:r>
+        <w:t xml:space="preserve"> you control them as they fight intruders or hunters, sneak into places to steal objects, </w:t>
+      </w:r>
+      <w:proofErr w:type="spellStart"/>
+      <w:r>
+        <w:t>etc</w:t>
+      </w:r>
+      <w:proofErr w:type="spellEnd"/>
+      <w:r>
+        <w:t>?</w:t>
+      </w:r>
+    </w:p>
+    <w:p>
+      <w:pPr>
+        <w:pStyle w:val="NoSpacing"/>
+      </w:pPr>
+    </w:p>
+    <w:p>
+      <w:pPr>
+        <w:pStyle w:val="NoSpacing"/>
+      </w:pPr>
+      <w:r>
+        <w:t xml:space="preserve">Maybe direct control only happens with minions you’ve directly dominated?  </w:t>
+      </w:r>
+      <w:proofErr w:type="gramStart"/>
+      <w:r>
+        <w:t>Which requires more blood spent on a nightly basis.</w:t>
+      </w:r>
+      <w:proofErr w:type="gramEnd"/>
+      <w:r>
+        <w:t xml:space="preserve">  When your blood stat is low, you can’t directly control as many.</w:t>
+      </w:r>
+      <w:bookmarkStart w:id="0" w:name="_GoBack"/>
+      <w:bookmarkEnd w:id="0"/>
+    </w:p>
+    <w:p>
+      <w:pPr>
+        <w:pStyle w:val="NoSpacing"/>
+      </w:pPr>
+    </w:p>
+    <w:p>
+      <w:pPr>
+        <w:pStyle w:val="NoSpacing"/>
+      </w:pPr>
+      <w:r>
         <w:t xml:space="preserve">I don’t want to straight up rip off Vampire the Masquerade’s game mechanics.  I think maybe I’ll go with something more </w:t>
       </w:r>
       <w:proofErr w:type="gramStart"/>
@@ -90,6 +198,38 @@
       </w:pPr>
       <w:r>
         <w:t>Stats and skills work on a 1-10 scale.  Stat + skill + d10 roll vs difficulty + modifiers.</w:t>
+      </w:r>
+    </w:p>
+    <w:p>
+      <w:pPr>
+        <w:pStyle w:val="NoSpacing"/>
+      </w:pPr>
+      <w:r>
+        <w:t>Yeah, let’s do it like Cyberpunk.  If something is directly against another person, it’s your stat + your skill + d10 vs their stat + their skill + d10.  If it’s an environment thing like kicking open a door, it’s your stat + your skill + d10 vs a difficulty level.</w:t>
+      </w:r>
+    </w:p>
+    <w:p>
+      <w:pPr>
+        <w:pStyle w:val="NoSpacing"/>
+      </w:pPr>
+    </w:p>
+    <w:p>
+      <w:pPr>
+        <w:pStyle w:val="NoSpacing"/>
+      </w:pPr>
+      <w:r>
+        <w:rPr>
+          <w:b/>
+        </w:rPr>
+        <w:t>LAIR</w:t>
+      </w:r>
+    </w:p>
+    <w:p>
+      <w:pPr>
+        <w:pStyle w:val="NoSpacing"/>
+      </w:pPr>
+      <w:r>
+        <w:t>You lair is your home.  Build it up into a fortress?</w:t>
       </w:r>
     </w:p>
     <w:p>
@@ -116,6 +256,7 @@
         <w:pStyle w:val="NoSpacing"/>
       </w:pPr>
       <w:r>
+        <w:lastRenderedPageBreak/>
         <w:t xml:space="preserve">We’ll need the basic stuff to cover </w:t>
       </w:r>
       <w:r>
@@ -124,6 +265,9 @@
       <w:r>
         <w:t xml:space="preserve">  5 is average.</w:t>
       </w:r>
+      <w:r>
+        <w:t xml:space="preserve">  Each stat should also be useful, either by controlling certain skills or granting you certain abilities.</w:t>
+      </w:r>
     </w:p>
     <w:p>
       <w:pPr>
@@ -183,7 +327,26 @@
         <w:pStyle w:val="NoSpacing"/>
       </w:pPr>
       <w:r>
-        <w:t xml:space="preserve">Blood: The potency of your blood and how well you’re able to channel it into your powers.  </w:t>
+        <w:t>Blood: The potency of your blood and how well you’re able t</w:t>
+      </w:r>
+      <w:r>
+        <w:t>o channel it into your powers, create new minions, and directly control them.</w:t>
+      </w:r>
+    </w:p>
+    <w:p>
+      <w:pPr>
+        <w:pStyle w:val="NoSpacing"/>
+      </w:pPr>
+      <w:proofErr w:type="gramStart"/>
+      <w:r>
+        <w:t>Reputation(</w:t>
+      </w:r>
+      <w:proofErr w:type="gramEnd"/>
+      <w:r>
+        <w:t>?): Should there be something comparable to a level that determines how powerful  your opponents are?  Or is this implied as you build your minions, network, and kingdom?</w:t>
+      </w:r>
+      <w:r>
+        <w:t xml:space="preserve">  This could also be broken down into how well people trust or distrust you and can add or subtract modifiers for certain situations?</w:t>
       </w:r>
     </w:p>
     <w:p>
@@ -212,16 +375,233 @@
       <w:r>
         <w:t xml:space="preserve"> 0 is untrained, 10 is MASTER.  Look at Cyberpunk to see what different levels actually correspond to.</w:t>
       </w:r>
-    </w:p>
-    <w:p>
-      <w:pPr>
-        <w:pStyle w:val="NoSpacing"/>
-      </w:pPr>
-    </w:p>
-    <w:p>
-      <w:pPr>
-        <w:pStyle w:val="NoSpacing"/>
-      </w:pPr>
+      <w:r>
+        <w:t xml:space="preserve">  Need to figure out how skills are improved.</w:t>
+      </w:r>
+    </w:p>
+    <w:p>
+      <w:pPr>
+        <w:pStyle w:val="NoSpacing"/>
+      </w:pPr>
+    </w:p>
+    <w:p>
+      <w:pPr>
+        <w:pStyle w:val="NoSpacing"/>
+      </w:pPr>
+      <w:r>
+        <w:t xml:space="preserve">Some of these skills may only be available to NPCs and not applicable to the Vampire Lord.  </w:t>
+      </w:r>
+      <w:r>
+        <w:t>There should also be a good spread of skills between each stat.</w:t>
+      </w:r>
+    </w:p>
+    <w:p>
+      <w:pPr>
+        <w:pStyle w:val="NoSpacing"/>
+      </w:pPr>
+    </w:p>
+    <w:p>
+      <w:pPr>
+        <w:pStyle w:val="NoSpacing"/>
+      </w:pPr>
+      <w:r>
+        <w:t>The most important thing is that each skill be useful for a handful of Events.  What’s the point of having a skill if there’s no opportunity to use it?</w:t>
+      </w:r>
+    </w:p>
+    <w:p>
+      <w:pPr>
+        <w:pStyle w:val="NoSpacing"/>
+      </w:pPr>
+    </w:p>
+    <w:p>
+      <w:pPr>
+        <w:pStyle w:val="NoSpacing"/>
+      </w:pPr>
+      <w:r>
+        <w:t>Shoot</w:t>
+      </w:r>
+      <w:r>
+        <w:t>: Maybe someday split this into Handgun and Rifle</w:t>
+      </w:r>
+    </w:p>
+    <w:p>
+      <w:pPr>
+        <w:pStyle w:val="NoSpacing"/>
+      </w:pPr>
+      <w:r>
+        <w:t>Dodge</w:t>
+      </w:r>
+    </w:p>
+    <w:p>
+      <w:pPr>
+        <w:pStyle w:val="NoSpacing"/>
+      </w:pPr>
+      <w:r>
+        <w:t>Brawl</w:t>
+      </w:r>
+    </w:p>
+    <w:p>
+      <w:pPr>
+        <w:pStyle w:val="NoSpacing"/>
+      </w:pPr>
+      <w:r>
+        <w:t>Martial arts</w:t>
+      </w:r>
+      <w:proofErr w:type="gramStart"/>
+      <w:r>
+        <w:t>?:</w:t>
+      </w:r>
+      <w:proofErr w:type="gramEnd"/>
+      <w:r>
+        <w:t xml:space="preserve"> This is probably getting a little too detailed, but could be fun to add at a later time</w:t>
+      </w:r>
+    </w:p>
+    <w:p>
+      <w:pPr>
+        <w:pStyle w:val="NoSpacing"/>
+      </w:pPr>
+      <w:proofErr w:type="gramStart"/>
+      <w:r>
+        <w:t>Melee?</w:t>
+      </w:r>
+      <w:proofErr w:type="gramEnd"/>
+    </w:p>
+    <w:p>
+      <w:pPr>
+        <w:pStyle w:val="NoSpacing"/>
+      </w:pPr>
+      <w:r>
+        <w:t>Perception</w:t>
+      </w:r>
+    </w:p>
+    <w:p>
+      <w:pPr>
+        <w:pStyle w:val="NoSpacing"/>
+      </w:pPr>
+      <w:r>
+        <w:t>Tracking?</w:t>
+      </w:r>
+    </w:p>
+    <w:p>
+      <w:pPr>
+        <w:pStyle w:val="NoSpacing"/>
+      </w:pPr>
+      <w:r>
+        <w:t>Athletics</w:t>
+      </w:r>
+    </w:p>
+    <w:p>
+      <w:pPr>
+        <w:pStyle w:val="NoSpacing"/>
+      </w:pPr>
+      <w:r>
+        <w:t xml:space="preserve">Endurance: This can effectively add to your stamina?  </w:t>
+      </w:r>
+    </w:p>
+    <w:p>
+      <w:pPr>
+        <w:pStyle w:val="NoSpacing"/>
+      </w:pPr>
+      <w:r>
+        <w:t>Stealth</w:t>
+      </w:r>
+    </w:p>
+    <w:p>
+      <w:pPr>
+        <w:pStyle w:val="NoSpacing"/>
+      </w:pPr>
+      <w:r>
+        <w:t>Drive?</w:t>
+      </w:r>
+    </w:p>
+    <w:p>
+      <w:pPr>
+        <w:pStyle w:val="NoSpacing"/>
+      </w:pPr>
+      <w:r>
+        <w:t>Computer: Maybe you’ll be able to find dirt or something cool on a rival’s computer system?</w:t>
+      </w:r>
+    </w:p>
+    <w:p>
+      <w:pPr>
+        <w:pStyle w:val="NoSpacing"/>
+      </w:pPr>
+      <w:r>
+        <w:t>Deception</w:t>
+      </w:r>
+    </w:p>
+    <w:p>
+      <w:pPr>
+        <w:pStyle w:val="NoSpacing"/>
+      </w:pPr>
+      <w:proofErr w:type="gramStart"/>
+      <w:r>
+        <w:t>Seduction (persuasion?)</w:t>
+      </w:r>
+      <w:proofErr w:type="gramEnd"/>
+    </w:p>
+    <w:p>
+      <w:pPr>
+        <w:pStyle w:val="NoSpacing"/>
+      </w:pPr>
+      <w:r>
+        <w:t>Intimidate</w:t>
+      </w:r>
+    </w:p>
+    <w:p>
+      <w:pPr>
+        <w:pStyle w:val="NoSpacing"/>
+      </w:pPr>
+      <w:r>
+        <w:t>Pick lock?</w:t>
+      </w:r>
+    </w:p>
+    <w:p>
+      <w:pPr>
+        <w:pStyle w:val="NoSpacing"/>
+      </w:pPr>
+      <w:proofErr w:type="gramStart"/>
+      <w:r>
+        <w:t>Leadership?</w:t>
+      </w:r>
+      <w:proofErr w:type="gramEnd"/>
+    </w:p>
+    <w:p>
+      <w:pPr>
+        <w:pStyle w:val="NoSpacing"/>
+      </w:pPr>
+      <w:r>
+        <w:t>Streetwise</w:t>
+      </w:r>
+    </w:p>
+    <w:p>
+      <w:pPr>
+        <w:pStyle w:val="NoSpacing"/>
+      </w:pPr>
+      <w:proofErr w:type="gramStart"/>
+      <w:r>
+        <w:t>Finance?</w:t>
+      </w:r>
+      <w:proofErr w:type="gramEnd"/>
+    </w:p>
+    <w:p>
+      <w:pPr>
+        <w:pStyle w:val="NoSpacing"/>
+      </w:pPr>
+      <w:r>
+        <w:lastRenderedPageBreak/>
+        <w:t>Occult: Let you research spells</w:t>
+      </w:r>
+    </w:p>
+    <w:p>
+      <w:pPr>
+        <w:pStyle w:val="NoSpacing"/>
+      </w:pPr>
+      <w:proofErr w:type="gramStart"/>
+      <w:r>
+        <w:t>Politics?</w:t>
+      </w:r>
+      <w:proofErr w:type="gramEnd"/>
     </w:p>
     <w:p>
       <w:pPr>
@@ -246,15 +626,193 @@
       <w:pPr>
         <w:pStyle w:val="NoSpacing"/>
       </w:pPr>
-    </w:p>
-    <w:p>
-      <w:pPr>
-        <w:pStyle w:val="NoSpacing"/>
-      </w:pPr>
-    </w:p>
-    <w:p>
-      <w:pPr>
-        <w:pStyle w:val="NoSpacing"/>
+      <w:r>
+        <w:t xml:space="preserve">Some powers do just one thing.  Others, especially sorcery, necromancy, and blood magic, will probably have sub-powers that are unlocked as you perform occult research or buy with </w:t>
+      </w:r>
+      <w:proofErr w:type="spellStart"/>
+      <w:r>
+        <w:t>xp</w:t>
+      </w:r>
+      <w:proofErr w:type="spellEnd"/>
+      <w:r>
+        <w:t>.</w:t>
+      </w:r>
+    </w:p>
+    <w:p>
+      <w:pPr>
+        <w:pStyle w:val="NoSpacing"/>
+        <w:rPr>
+          <w:b/>
+        </w:rPr>
+      </w:pPr>
+    </w:p>
+    <w:p>
+      <w:pPr>
+        <w:pStyle w:val="NoSpacing"/>
+      </w:pPr>
+      <w:r>
+        <w:t>Beast Control</w:t>
+      </w:r>
+    </w:p>
+    <w:p>
+      <w:pPr>
+        <w:pStyle w:val="NoSpacing"/>
+      </w:pPr>
+      <w:r>
+        <w:t>Heightened Senses</w:t>
+      </w:r>
+    </w:p>
+    <w:p>
+      <w:pPr>
+        <w:pStyle w:val="NoSpacing"/>
+      </w:pPr>
+      <w:r>
+        <w:t>Telepathy</w:t>
+      </w:r>
+    </w:p>
+    <w:p>
+      <w:pPr>
+        <w:pStyle w:val="NoSpacing"/>
+      </w:pPr>
+      <w:r>
+        <w:t>Supernatural Speed</w:t>
+      </w:r>
+    </w:p>
+    <w:p>
+      <w:pPr>
+        <w:pStyle w:val="NoSpacing"/>
+      </w:pPr>
+      <w:proofErr w:type="gramStart"/>
+      <w:r>
+        <w:t>Illusion?</w:t>
+      </w:r>
+      <w:proofErr w:type="gramEnd"/>
+    </w:p>
+    <w:p>
+      <w:pPr>
+        <w:pStyle w:val="NoSpacing"/>
+      </w:pPr>
+      <w:r>
+        <w:t>Focus Madness</w:t>
+      </w:r>
+    </w:p>
+    <w:p>
+      <w:pPr>
+        <w:pStyle w:val="NoSpacing"/>
+      </w:pPr>
+      <w:r>
+        <w:t>Dominate</w:t>
+      </w:r>
+    </w:p>
+    <w:p>
+      <w:pPr>
+        <w:pStyle w:val="NoSpacing"/>
+      </w:pPr>
+      <w:r>
+        <w:t>Supernatural Strength</w:t>
+      </w:r>
+    </w:p>
+    <w:p>
+      <w:pPr>
+        <w:pStyle w:val="NoSpacing"/>
+      </w:pPr>
+      <w:r>
+        <w:t>Necromancy</w:t>
+      </w:r>
+    </w:p>
+    <w:p>
+      <w:pPr>
+        <w:pStyle w:val="NoSpacing"/>
+      </w:pPr>
+      <w:r>
+        <w:t>Supernatural Hide</w:t>
+      </w:r>
+    </w:p>
+    <w:p>
+      <w:pPr>
+        <w:pStyle w:val="NoSpacing"/>
+      </w:pPr>
+      <w:r>
+        <w:t>Shadow Control</w:t>
+      </w:r>
+    </w:p>
+    <w:p>
+      <w:pPr>
+        <w:pStyle w:val="NoSpacing"/>
+      </w:pPr>
+      <w:r>
+        <w:t>Supernatural Stamina</w:t>
+      </w:r>
+    </w:p>
+    <w:p>
+      <w:pPr>
+        <w:pStyle w:val="NoSpacing"/>
+      </w:pPr>
+      <w:r>
+        <w:t>Mist Form</w:t>
+      </w:r>
+    </w:p>
+    <w:p>
+      <w:pPr>
+        <w:pStyle w:val="NoSpacing"/>
+      </w:pPr>
+      <w:r>
+        <w:t>Earth Meld</w:t>
+      </w:r>
+    </w:p>
+    <w:p>
+      <w:pPr>
+        <w:pStyle w:val="NoSpacing"/>
+      </w:pPr>
+      <w:r>
+        <w:t>Beast Claws</w:t>
+      </w:r>
+    </w:p>
+    <w:p>
+      <w:pPr>
+        <w:pStyle w:val="NoSpacing"/>
+      </w:pPr>
+      <w:r>
+        <w:t>Supernatural Stealth</w:t>
+      </w:r>
+    </w:p>
+    <w:p>
+      <w:pPr>
+        <w:pStyle w:val="NoSpacing"/>
+      </w:pPr>
+      <w:r>
+        <w:t xml:space="preserve">Sorcery: A bunch of spells </w:t>
+      </w:r>
+      <w:proofErr w:type="gramStart"/>
+      <w:r>
+        <w:t>that are</w:t>
+      </w:r>
+      <w:proofErr w:type="gramEnd"/>
+      <w:r>
+        <w:t xml:space="preserve"> more flexible than usual powers?  This will definitely need some though and will be one of the last things implemented.  </w:t>
+      </w:r>
+    </w:p>
+    <w:p>
+      <w:pPr>
+        <w:pStyle w:val="NoSpacing"/>
+      </w:pPr>
+    </w:p>
+    <w:p>
+      <w:pPr>
+        <w:pStyle w:val="NoSpacing"/>
+      </w:pPr>
+    </w:p>
+    <w:p>
+      <w:pPr>
+        <w:pStyle w:val="NoSpacing"/>
+      </w:pPr>
+    </w:p>
+    <w:p>
+      <w:pPr>
+        <w:pStyle w:val="NoSpacing"/>
+        <w:rPr>
+          <w:b/>
+        </w:rPr>
       </w:pPr>
       <w:r>
         <w:rPr>
@@ -267,6 +825,85 @@
       <w:pPr>
         <w:pStyle w:val="NoSpacing"/>
       </w:pPr>
+      <w:r>
+        <w:t>These are mini-quests that will pop up based on certain milestones or even just randomly.  Some of these could be the outcome of your decisions to other events.  These usually result in the appearance of one or more adversaries.  There should be multiple ways to finish the event.  Killing the hunters will end that story, but doing that to the law enforcement event will just bring more attention to you.  In this case, you might have to dominate or otherwise remove the chief of police or something.</w:t>
+      </w:r>
+      <w:r>
+        <w:t xml:space="preserve">   </w:t>
+      </w:r>
+    </w:p>
+    <w:p>
+      <w:pPr>
+        <w:pStyle w:val="NoSpacing"/>
+      </w:pPr>
+    </w:p>
+    <w:p>
+      <w:pPr>
+        <w:pStyle w:val="NoSpacing"/>
+      </w:pPr>
+      <w:r>
+        <w:t>This will probably be the most complex part of the game to work out, technically.  This leads into real RPG territory.</w:t>
+      </w:r>
+    </w:p>
+    <w:p>
+      <w:pPr>
+        <w:pStyle w:val="NoSpacing"/>
+      </w:pPr>
+    </w:p>
+    <w:p>
+      <w:pPr>
+        <w:pStyle w:val="NoSpacing"/>
+      </w:pPr>
+      <w:r>
+        <w:t>Some events will happen during the day when you can’t respond.  You’ll need a certain amount of mortal minions to handle these.</w:t>
+      </w:r>
+    </w:p>
+    <w:p>
+      <w:pPr>
+        <w:pStyle w:val="NoSpacing"/>
+      </w:pPr>
+    </w:p>
+    <w:p>
+      <w:pPr>
+        <w:pStyle w:val="NoSpacing"/>
+      </w:pPr>
+      <w:r>
+        <w:t>Zombie outbreak: Result of your decision for a pharmaceutical storyline</w:t>
+      </w:r>
+    </w:p>
+    <w:p>
+      <w:pPr>
+        <w:pStyle w:val="NoSpacing"/>
+      </w:pPr>
+      <w:r>
+        <w:t>Hunted by hunters: Happens when your reputation reaches a certain level</w:t>
+      </w:r>
+    </w:p>
+    <w:p>
+      <w:pPr>
+        <w:pStyle w:val="NoSpacing"/>
+      </w:pPr>
+      <w:r>
+        <w:t>Rival vampire wants your territory: Happens when your reputation reaches a certain level</w:t>
+      </w:r>
+    </w:p>
+    <w:p>
+      <w:pPr>
+        <w:pStyle w:val="NoSpacing"/>
+      </w:pPr>
+      <w:proofErr w:type="gramStart"/>
+      <w:r>
+        <w:t>Discovered by law enforcement: Happens when a certain number of mortals disappear or are murdered by other vampires.</w:t>
+      </w:r>
+      <w:proofErr w:type="gramEnd"/>
+    </w:p>
+    <w:p>
+      <w:pPr>
+        <w:pStyle w:val="NoSpacing"/>
+      </w:pPr>
+      <w:r>
+        <w:t>Great Old One ritual</w:t>
+      </w:r>
     </w:p>
     <w:p>
       <w:pPr>
@@ -284,10 +921,49 @@
         <w:rPr>
           <w:b/>
         </w:rPr>
+        <w:lastRenderedPageBreak/>
         <w:t>ACTIONS</w:t>
       </w:r>
-      <w:bookmarkStart w:id="0" w:name="_GoBack"/>
-      <w:bookmarkEnd w:id="0"/>
+    </w:p>
+    <w:p>
+      <w:pPr>
+        <w:pStyle w:val="NoSpacing"/>
+      </w:pPr>
+      <w:r>
+        <w:t>Feed: Replenish your Blood stat</w:t>
+      </w:r>
+    </w:p>
+    <w:p>
+      <w:pPr>
+        <w:pStyle w:val="NoSpacing"/>
+      </w:pPr>
+      <w:r>
+        <w:t>Create minion</w:t>
+      </w:r>
+    </w:p>
+    <w:p>
+      <w:pPr>
+        <w:pStyle w:val="NoSpacing"/>
+      </w:pPr>
+      <w:r>
+        <w:t>Create vampire</w:t>
+      </w:r>
+    </w:p>
+    <w:p>
+      <w:pPr>
+        <w:pStyle w:val="NoSpacing"/>
+      </w:pPr>
+      <w:r>
+        <w:t>Perform mission: This opens up whatever quests are available</w:t>
+      </w:r>
+    </w:p>
+    <w:p>
+      <w:pPr>
+        <w:pStyle w:val="NoSpacing"/>
+      </w:pPr>
+      <w:r>
+        <w:t>Respond to daytime event</w:t>
+      </w:r>
     </w:p>
     <w:p>
       <w:pPr>
@@ -316,8 +992,204 @@
         <w:rPr>
           <w:b/>
         </w:rPr>
-        <w:lastRenderedPageBreak/>
         <w:t>ARCHETYPES</w:t>
+      </w:r>
+    </w:p>
+    <w:p>
+      <w:pPr>
+        <w:pStyle w:val="NoSpacing"/>
+      </w:pPr>
+      <w:r>
+        <w:t>Archetypes determine you</w:t>
+      </w:r>
+      <w:r>
+        <w:t>r</w:t>
+      </w:r>
+      <w:r>
+        <w:t xml:space="preserve"> basic starting stats and skills that you can then rearrange as wanted.  They also give you your beginning powers.  They may also give you a bonus to using a particular power?  I’m not sure if I like that idea or not.  I want each character to have access to any skill or power.</w:t>
+      </w:r>
+    </w:p>
+    <w:p>
+      <w:pPr>
+        <w:pStyle w:val="NoSpacing"/>
+      </w:pPr>
+    </w:p>
+    <w:p>
+      <w:pPr>
+        <w:pStyle w:val="NoSpacing"/>
+      </w:pPr>
+      <w:r>
+        <w:t>Street Tough</w:t>
+      </w:r>
+    </w:p>
+    <w:p>
+      <w:pPr>
+        <w:pStyle w:val="NoSpacing"/>
+      </w:pPr>
+      <w:r>
+        <w:t>Beast</w:t>
+      </w:r>
+    </w:p>
+    <w:p>
+      <w:pPr>
+        <w:pStyle w:val="NoSpacing"/>
+      </w:pPr>
+      <w:r>
+        <w:t>Insane</w:t>
+      </w:r>
+    </w:p>
+    <w:p>
+      <w:pPr>
+        <w:pStyle w:val="NoSpacing"/>
+      </w:pPr>
+      <w:r>
+        <w:t>Shadow (Nosferatu)</w:t>
+      </w:r>
+    </w:p>
+    <w:p>
+      <w:pPr>
+        <w:pStyle w:val="NoSpacing"/>
+      </w:pPr>
+      <w:r>
+        <w:t>Romantic</w:t>
+      </w:r>
+    </w:p>
+    <w:p>
+      <w:pPr>
+        <w:pStyle w:val="NoSpacing"/>
+      </w:pPr>
+      <w:r>
+        <w:t>Sorcerer</w:t>
+      </w:r>
+    </w:p>
+    <w:p>
+      <w:pPr>
+        <w:pStyle w:val="NoSpacing"/>
+      </w:pPr>
+      <w:r>
+        <w:t>Royalty (</w:t>
+      </w:r>
+      <w:proofErr w:type="spellStart"/>
+      <w:r>
+        <w:t>Ventrue</w:t>
+      </w:r>
+      <w:proofErr w:type="spellEnd"/>
+      <w:r>
+        <w:t>)</w:t>
+      </w:r>
+    </w:p>
+    <w:p>
+      <w:pPr>
+        <w:pStyle w:val="NoSpacing"/>
+      </w:pPr>
+      <w:r>
+        <w:t>Demonic</w:t>
+      </w:r>
+    </w:p>
+    <w:p>
+      <w:pPr>
+        <w:pStyle w:val="NoSpacing"/>
+      </w:pPr>
+      <w:r>
+        <w:t>Blood Mage</w:t>
+      </w:r>
+    </w:p>
+    <w:p>
+      <w:pPr>
+        <w:pStyle w:val="NoSpacing"/>
+      </w:pPr>
+      <w:r>
+        <w:t>Assassin</w:t>
+      </w:r>
+    </w:p>
+    <w:p>
+      <w:pPr>
+        <w:pStyle w:val="NoSpacing"/>
+      </w:pPr>
+      <w:proofErr w:type="spellStart"/>
+      <w:r>
+        <w:t>Grifter</w:t>
+      </w:r>
+      <w:proofErr w:type="spellEnd"/>
+    </w:p>
+    <w:p>
+      <w:pPr>
+        <w:pStyle w:val="NoSpacing"/>
+      </w:pPr>
+      <w:r>
+        <w:t>Necromancer</w:t>
+      </w:r>
+    </w:p>
+    <w:p>
+      <w:pPr>
+        <w:pStyle w:val="NoSpacing"/>
+      </w:pPr>
+    </w:p>
+    <w:p>
+      <w:pPr>
+        <w:pStyle w:val="NoSpacing"/>
+      </w:pPr>
+      <w:r>
+        <w:rPr>
+          <w:b/>
+        </w:rPr>
+        <w:t>ADVERSARIES</w:t>
+      </w:r>
+    </w:p>
+    <w:p>
+      <w:pPr>
+        <w:pStyle w:val="NoSpacing"/>
+      </w:pPr>
+      <w:r>
+        <w:t>Rival vampires</w:t>
+      </w:r>
+    </w:p>
+    <w:p>
+      <w:pPr>
+        <w:pStyle w:val="NoSpacing"/>
+      </w:pPr>
+      <w:r>
+        <w:t>Werewolves</w:t>
+      </w:r>
+    </w:p>
+    <w:p>
+      <w:pPr>
+        <w:pStyle w:val="NoSpacing"/>
+      </w:pPr>
+      <w:r>
+        <w:t>Vampire Hunters</w:t>
+      </w:r>
+    </w:p>
+    <w:p>
+      <w:pPr>
+        <w:pStyle w:val="NoSpacing"/>
+      </w:pPr>
+      <w:r>
+        <w:t>Law Enforcement</w:t>
+      </w:r>
+    </w:p>
+    <w:p>
+      <w:pPr>
+        <w:pStyle w:val="NoSpacing"/>
+      </w:pPr>
+      <w:r>
+        <w:t>Occult Societies</w:t>
+      </w:r>
+    </w:p>
+    <w:p>
+      <w:pPr>
+        <w:pStyle w:val="NoSpacing"/>
+      </w:pPr>
+    </w:p>
+    <w:p>
+      <w:pPr>
+        <w:pStyle w:val="NoSpacing"/>
+      </w:pPr>
+      <w:r>
+        <w:rPr>
+          <w:b/>
+        </w:rPr>
+        <w:t>WINNING CONDITIONS</w:t>
       </w:r>
     </w:p>
     <w:p>

</xml_diff>